<commit_message>
Modified project 8 in DSCI-502 and deleted solution folder
</commit_message>
<xml_diff>
--- a/DSCI-502/Week8/Project8_Kungulio_Seif.docx
+++ b/DSCI-502/Week8/Project8_Kungulio_Seif.docx
@@ -561,7 +561,7 @@
         </w:rPr>
         <w:lastRenderedPageBreak/>
         <w:drawing>
-          <wp:inline distT="0" distB="0" distL="0" distR="0" wp14:anchorId="35F73351" wp14:editId="57C05388">
+          <wp:inline distT="0" distB="0" distL="0" distR="0" wp14:anchorId="35F73351" wp14:editId="7A9021A2">
             <wp:extent cx="5943600" cy="2654300"/>
             <wp:effectExtent l="76200" t="76200" r="133350" b="127000"/>
             <wp:docPr id="1381665299" name="Picture 11" descr="A screenshot of a computer screen&#10;&#10;AI-generated content may be incorrect."/>
@@ -622,12 +622,6 @@
         <w:pStyle w:val="NoSpacing"/>
         <w:ind w:left="720"/>
       </w:pPr>
-    </w:p>
-    <w:p>
-      <w:pPr>
-        <w:pStyle w:val="NoSpacing"/>
-        <w:ind w:left="720"/>
-      </w:pPr>
       <w:r>
         <w:t xml:space="preserve">&gt; </w:t>
       </w:r>
@@ -1044,7 +1038,7 @@
           <w:noProof/>
         </w:rPr>
         <w:drawing>
-          <wp:inline distT="0" distB="0" distL="0" distR="0" wp14:anchorId="3D94559B" wp14:editId="1C8DED5F">
+          <wp:inline distT="0" distB="0" distL="0" distR="0" wp14:anchorId="3D94559B" wp14:editId="0E0EAD5D">
             <wp:extent cx="5943600" cy="2011680"/>
             <wp:effectExtent l="76200" t="76200" r="133350" b="140970"/>
             <wp:docPr id="1766547120" name="Picture 9" descr="A computer screen shot of white text&#10;&#10;AI-generated content may be incorrect."/>
@@ -1112,6 +1106,7 @@
         <w:ind w:left="720"/>
       </w:pPr>
       <w:r>
+        <w:lastRenderedPageBreak/>
         <w:t xml:space="preserve">&gt; </w:t>
       </w:r>
     </w:p>
@@ -1967,7 +1962,7 @@
         </w:rPr>
         <w:lastRenderedPageBreak/>
         <w:drawing>
-          <wp:inline distT="0" distB="0" distL="0" distR="0" wp14:anchorId="17806B7E" wp14:editId="6EF77772">
+          <wp:inline distT="0" distB="0" distL="0" distR="0" wp14:anchorId="17806B7E" wp14:editId="4DA9F1F2">
             <wp:extent cx="5943600" cy="4977130"/>
             <wp:effectExtent l="76200" t="76200" r="133350" b="128270"/>
             <wp:docPr id="644240743" name="Picture 10" descr="A screenshot of a computer&#10;&#10;AI-generated content may be incorrect."/>
@@ -2274,15 +2269,7 @@
       </w:r>
       <w:proofErr w:type="spellEnd"/>
       <w:r>
-        <w:t xml:space="preserve">, </w:t>
-      </w:r>
-      <w:proofErr w:type="spellStart"/>
-      <w:r>
-        <w:t>aes</w:t>
-      </w:r>
-      <w:proofErr w:type="spellEnd"/>
-      <w:r>
-        <w:t>(x = .</w:t>
+        <w:t>, aes(x = .</w:t>
       </w:r>
       <w:proofErr w:type="gramStart"/>
       <w:r>
@@ -2401,6 +2388,66 @@
         <w:pStyle w:val="NoSpacing"/>
         <w:ind w:left="720"/>
       </w:pPr>
+      <w:r>
+        <w:rPr>
+          <w:noProof/>
+        </w:rPr>
+        <w:drawing>
+          <wp:inline distT="0" distB="0" distL="0" distR="0" wp14:anchorId="58BD12F9" wp14:editId="03719EF1">
+            <wp:extent cx="5943600" cy="2924175"/>
+            <wp:effectExtent l="76200" t="76200" r="133350" b="142875"/>
+            <wp:docPr id="1902418925" name="Picture 1" descr="A computer screen shot of a program code&#10;&#10;AI-generated content may be incorrect."/>
+            <wp:cNvGraphicFramePr>
+              <a:graphicFrameLocks xmlns:a="http://schemas.openxmlformats.org/drawingml/2006/main" noChangeAspect="1"/>
+            </wp:cNvGraphicFramePr>
+            <a:graphic xmlns:a="http://schemas.openxmlformats.org/drawingml/2006/main">
+              <a:graphicData uri="http://schemas.openxmlformats.org/drawingml/2006/picture">
+                <pic:pic xmlns:pic="http://schemas.openxmlformats.org/drawingml/2006/picture">
+                  <pic:nvPicPr>
+                    <pic:cNvPr id="1902418925" name="Picture 1" descr="A computer screen shot of a program code&#10;&#10;AI-generated content may be incorrect."/>
+                    <pic:cNvPicPr/>
+                  </pic:nvPicPr>
+                  <pic:blipFill>
+                    <a:blip r:embed="rId10">
+                      <a:extLst>
+                        <a:ext uri="{28A0092B-C50C-407E-A947-70E740481C1C}">
+                          <a14:useLocalDpi xmlns:a14="http://schemas.microsoft.com/office/drawing/2010/main" val="0"/>
+                        </a:ext>
+                      </a:extLst>
+                    </a:blip>
+                    <a:stretch>
+                      <a:fillRect/>
+                    </a:stretch>
+                  </pic:blipFill>
+                  <pic:spPr>
+                    <a:xfrm>
+                      <a:off x="0" y="0"/>
+                      <a:ext cx="5943600" cy="2924175"/>
+                    </a:xfrm>
+                    <a:prstGeom prst="rect">
+                      <a:avLst/>
+                    </a:prstGeom>
+                    <a:ln w="38100" cap="sq">
+                      <a:solidFill>
+                        <a:srgbClr val="000000"/>
+                      </a:solidFill>
+                      <a:prstDash val="solid"/>
+                      <a:miter lim="800000"/>
+                    </a:ln>
+                    <a:effectLst>
+                      <a:outerShdw blurRad="50800" dist="38100" dir="2700000" algn="tl" rotWithShape="0">
+                        <a:srgbClr val="000000">
+                          <a:alpha val="43000"/>
+                        </a:srgbClr>
+                      </a:outerShdw>
+                    </a:effectLst>
+                  </pic:spPr>
+                </pic:pic>
+              </a:graphicData>
+            </a:graphic>
+          </wp:inline>
+        </w:drawing>
+      </w:r>
     </w:p>
     <w:p>
       <w:pPr>
@@ -2521,6 +2568,7 @@
         <w:rPr>
           <w:noProof/>
         </w:rPr>
+        <w:lastRenderedPageBreak/>
         <w:drawing>
           <wp:inline distT="0" distB="0" distL="0" distR="0" wp14:anchorId="75DA80E5" wp14:editId="5D5FB994">
             <wp:extent cx="5648864" cy="3666490"/>
@@ -2537,7 +2585,7 @@
                     <pic:cNvPicPr/>
                   </pic:nvPicPr>
                   <pic:blipFill>
-                    <a:blip r:embed="rId10">
+                    <a:blip r:embed="rId11">
                       <a:extLst>
                         <a:ext uri="{28A0092B-C50C-407E-A947-70E740481C1C}">
                           <a14:useLocalDpi xmlns:a14="http://schemas.microsoft.com/office/drawing/2010/main" val="0"/>
@@ -2650,7 +2698,6 @@
         <w:ind w:left="1440"/>
       </w:pPr>
       <w:r>
-        <w:lastRenderedPageBreak/>
         <w:t xml:space="preserve">&gt; </w:t>
       </w:r>
       <w:proofErr w:type="spellStart"/>
@@ -2693,6 +2740,7 @@
         <w:rPr>
           <w:noProof/>
         </w:rPr>
+        <w:lastRenderedPageBreak/>
         <w:drawing>
           <wp:inline distT="0" distB="0" distL="0" distR="0" wp14:anchorId="24AFDD5E" wp14:editId="6A10EBC2">
             <wp:extent cx="5657491" cy="3658235"/>
@@ -2709,7 +2757,7 @@
                     <pic:cNvPicPr/>
                   </pic:nvPicPr>
                   <pic:blipFill>
-                    <a:blip r:embed="rId11">
+                    <a:blip r:embed="rId12">
                       <a:extLst>
                         <a:ext uri="{28A0092B-C50C-407E-A947-70E740481C1C}">
                           <a14:useLocalDpi xmlns:a14="http://schemas.microsoft.com/office/drawing/2010/main" val="0"/>
@@ -2881,7 +2929,7 @@
                     <pic:cNvPicPr/>
                   </pic:nvPicPr>
                   <pic:blipFill>
-                    <a:blip r:embed="rId12">
+                    <a:blip r:embed="rId13">
                       <a:extLst>
                         <a:ext uri="{28A0092B-C50C-407E-A947-70E740481C1C}">
                           <a14:useLocalDpi xmlns:a14="http://schemas.microsoft.com/office/drawing/2010/main" val="0"/>
@@ -3099,7 +3147,7 @@
                     <pic:cNvPicPr/>
                   </pic:nvPicPr>
                   <pic:blipFill>
-                    <a:blip r:embed="rId13">
+                    <a:blip r:embed="rId14">
                       <a:extLst>
                         <a:ext uri="{28A0092B-C50C-407E-A947-70E740481C1C}">
                           <a14:useLocalDpi xmlns:a14="http://schemas.microsoft.com/office/drawing/2010/main" val="0"/>
@@ -3334,9 +3382,9 @@
           <w:noProof/>
         </w:rPr>
         <w:drawing>
-          <wp:inline distT="0" distB="0" distL="0" distR="0" wp14:anchorId="2D6ED714" wp14:editId="04979F10">
-            <wp:extent cx="5717540" cy="1198810"/>
-            <wp:effectExtent l="76200" t="76200" r="130810" b="135255"/>
+          <wp:inline distT="0" distB="0" distL="0" distR="0" wp14:anchorId="2D6ED714" wp14:editId="4F2FDB58">
+            <wp:extent cx="5683155" cy="1198245"/>
+            <wp:effectExtent l="76200" t="76200" r="127635" b="135255"/>
             <wp:docPr id="1244823214" name="Picture 5"/>
             <wp:cNvGraphicFramePr>
               <a:graphicFrameLocks xmlns:a="http://schemas.openxmlformats.org/drawingml/2006/main" noChangeAspect="1"/>
@@ -3349,7 +3397,7 @@
                     <pic:cNvPicPr/>
                   </pic:nvPicPr>
                   <pic:blipFill>
-                    <a:blip r:embed="rId14">
+                    <a:blip r:embed="rId15">
                       <a:extLst>
                         <a:ext uri="{28A0092B-C50C-407E-A947-70E740481C1C}">
                           <a14:useLocalDpi xmlns:a14="http://schemas.microsoft.com/office/drawing/2010/main" val="0"/>
@@ -3363,7 +3411,7 @@
                   <pic:spPr>
                     <a:xfrm>
                       <a:off x="0" y="0"/>
-                      <a:ext cx="5723738" cy="1200110"/>
+                      <a:ext cx="5693668" cy="1200462"/>
                     </a:xfrm>
                     <a:prstGeom prst="rect">
                       <a:avLst/>
@@ -3607,9 +3655,9 @@
           <w:noProof/>
         </w:rPr>
         <w:drawing>
-          <wp:inline distT="0" distB="0" distL="0" distR="0" wp14:anchorId="2FC1CB5A" wp14:editId="7CF7C7C4">
-            <wp:extent cx="5726502" cy="1195705"/>
-            <wp:effectExtent l="76200" t="76200" r="140970" b="137795"/>
+          <wp:inline distT="0" distB="0" distL="0" distR="0" wp14:anchorId="2FC1CB5A" wp14:editId="215B04A7">
+            <wp:extent cx="5682615" cy="1195690"/>
+            <wp:effectExtent l="76200" t="76200" r="127635" b="138430"/>
             <wp:docPr id="1864356074" name="Picture 8" descr="A black screen with white text&#10;&#10;AI-generated content may be incorrect."/>
             <wp:cNvGraphicFramePr>
               <a:graphicFrameLocks xmlns:a="http://schemas.openxmlformats.org/drawingml/2006/main" noChangeAspect="1"/>
@@ -3622,7 +3670,7 @@
                     <pic:cNvPicPr/>
                   </pic:nvPicPr>
                   <pic:blipFill>
-                    <a:blip r:embed="rId15">
+                    <a:blip r:embed="rId16">
                       <a:extLst>
                         <a:ext uri="{28A0092B-C50C-407E-A947-70E740481C1C}">
                           <a14:useLocalDpi xmlns:a14="http://schemas.microsoft.com/office/drawing/2010/main" val="0"/>
@@ -3636,7 +3684,7 @@
                   <pic:spPr>
                     <a:xfrm>
                       <a:off x="0" y="0"/>
-                      <a:ext cx="5739813" cy="1198484"/>
+                      <a:ext cx="5713646" cy="1202219"/>
                     </a:xfrm>
                     <a:prstGeom prst="rect">
                       <a:avLst/>
@@ -3929,7 +3977,7 @@
                     <pic:cNvPicPr/>
                   </pic:nvPicPr>
                   <pic:blipFill>
-                    <a:blip r:embed="rId16">
+                    <a:blip r:embed="rId17">
                       <a:extLst>
                         <a:ext uri="{28A0092B-C50C-407E-A947-70E740481C1C}">
                           <a14:useLocalDpi xmlns:a14="http://schemas.microsoft.com/office/drawing/2010/main" val="0"/>
@@ -4268,7 +4316,7 @@
                     <pic:cNvPicPr/>
                   </pic:nvPicPr>
                   <pic:blipFill>
-                    <a:blip r:embed="rId17">
+                    <a:blip r:embed="rId18">
                       <a:extLst>
                         <a:ext uri="{28A0092B-C50C-407E-A947-70E740481C1C}">
                           <a14:useLocalDpi xmlns:a14="http://schemas.microsoft.com/office/drawing/2010/main" val="0"/>
@@ -4312,8 +4360,477 @@
     <w:p>
       <w:pPr>
         <w:pStyle w:val="NoSpacing"/>
-        <w:ind w:left="1440"/>
-      </w:pPr>
+      </w:pPr>
+      <w:r>
+        <w:tab/>
+      </w:r>
+      <w:r>
+        <w:t xml:space="preserve">&gt; </w:t>
+      </w:r>
+    </w:p>
+    <w:p>
+      <w:pPr>
+        <w:pStyle w:val="NoSpacing"/>
+        <w:ind w:left="720"/>
+      </w:pPr>
+      <w:r>
+        <w:t>&gt; # Function to compute McFadden's R-squared for each model</w:t>
+      </w:r>
+    </w:p>
+    <w:p>
+      <w:pPr>
+        <w:pStyle w:val="NoSpacing"/>
+        <w:ind w:left="720"/>
+      </w:pPr>
+      <w:r>
+        <w:t xml:space="preserve">&gt; </w:t>
+      </w:r>
+      <w:proofErr w:type="spellStart"/>
+      <w:r>
+        <w:t>r_squared</w:t>
+      </w:r>
+      <w:proofErr w:type="spellEnd"/>
+      <w:r>
+        <w:t xml:space="preserve"> &lt;- function(model) {</w:t>
+      </w:r>
+    </w:p>
+    <w:p>
+      <w:pPr>
+        <w:pStyle w:val="NoSpacing"/>
+        <w:ind w:left="720"/>
+      </w:pPr>
+      <w:r>
+        <w:t>+   1 - (</w:t>
+      </w:r>
+      <w:proofErr w:type="spellStart"/>
+      <w:r>
+        <w:t>logLik</w:t>
+      </w:r>
+      <w:proofErr w:type="spellEnd"/>
+      <w:r>
+        <w:t>(model</w:t>
+      </w:r>
+      <w:proofErr w:type="gramStart"/>
+      <w:r>
+        <w:t>)[</w:t>
+      </w:r>
+      <w:proofErr w:type="gramEnd"/>
+      <w:r>
+        <w:t xml:space="preserve">1] / </w:t>
+      </w:r>
+    </w:p>
+    <w:p>
+      <w:pPr>
+        <w:pStyle w:val="NoSpacing"/>
+        <w:ind w:left="720"/>
+      </w:pPr>
+      <w:r>
+        <w:t xml:space="preserve">+          </w:t>
+      </w:r>
+      <w:proofErr w:type="spellStart"/>
+      <w:proofErr w:type="gramStart"/>
+      <w:r>
+        <w:t>logLik</w:t>
+      </w:r>
+      <w:proofErr w:type="spellEnd"/>
+      <w:r>
+        <w:t>(</w:t>
+      </w:r>
+      <w:proofErr w:type="spellStart"/>
+      <w:proofErr w:type="gramEnd"/>
+      <w:r>
+        <w:t>glm</w:t>
+      </w:r>
+      <w:proofErr w:type="spellEnd"/>
+      <w:r>
+        <w:t xml:space="preserve">(diagnosis ~ </w:t>
+      </w:r>
+      <w:proofErr w:type="gramStart"/>
+      <w:r>
+        <w:t>1, #</w:t>
+      </w:r>
+      <w:proofErr w:type="gramEnd"/>
+      <w:r>
+        <w:t xml:space="preserve"> Null model with only intercept</w:t>
+      </w:r>
+    </w:p>
+    <w:p>
+      <w:pPr>
+        <w:pStyle w:val="NoSpacing"/>
+        <w:ind w:left="720"/>
+      </w:pPr>
+      <w:r>
+        <w:t xml:space="preserve">+                     data = </w:t>
+      </w:r>
+      <w:proofErr w:type="spellStart"/>
+      <w:r>
+        <w:t>breast_cancer_data</w:t>
+      </w:r>
+      <w:proofErr w:type="spellEnd"/>
+      <w:r>
+        <w:t>,</w:t>
+      </w:r>
+    </w:p>
+    <w:p>
+      <w:pPr>
+        <w:pStyle w:val="NoSpacing"/>
+        <w:ind w:left="720"/>
+      </w:pPr>
+      <w:r>
+        <w:t>+                     family = binomial</w:t>
+      </w:r>
+      <w:proofErr w:type="gramStart"/>
+      <w:r>
+        <w:t>))[</w:t>
+      </w:r>
+      <w:proofErr w:type="gramEnd"/>
+      <w:r>
+        <w:t>1])</w:t>
+      </w:r>
+    </w:p>
+    <w:p>
+      <w:pPr>
+        <w:pStyle w:val="NoSpacing"/>
+        <w:ind w:left="720"/>
+      </w:pPr>
+      <w:r>
+        <w:lastRenderedPageBreak/>
+        <w:t>+   }</w:t>
+      </w:r>
+    </w:p>
+    <w:p>
+      <w:pPr>
+        <w:pStyle w:val="NoSpacing"/>
+        <w:ind w:left="720"/>
+      </w:pPr>
+      <w:r>
+        <w:t xml:space="preserve">&gt; </w:t>
+      </w:r>
+    </w:p>
+    <w:p>
+      <w:pPr>
+        <w:pStyle w:val="NoSpacing"/>
+        <w:ind w:left="720"/>
+      </w:pPr>
+      <w:r>
+        <w:t>&gt; # Store all models in a list</w:t>
+      </w:r>
+    </w:p>
+    <w:p>
+      <w:pPr>
+        <w:pStyle w:val="NoSpacing"/>
+        <w:ind w:left="720"/>
+      </w:pPr>
+      <w:r>
+        <w:t xml:space="preserve">&gt; models &lt;- </w:t>
+      </w:r>
+      <w:proofErr w:type="gramStart"/>
+      <w:r>
+        <w:t>list(</w:t>
+      </w:r>
+      <w:proofErr w:type="gramEnd"/>
+      <w:r>
+        <w:t>model1, model2, model3, model4, model5)</w:t>
+      </w:r>
+    </w:p>
+    <w:p>
+      <w:pPr>
+        <w:pStyle w:val="NoSpacing"/>
+        <w:ind w:left="720"/>
+      </w:pPr>
+      <w:r>
+        <w:t xml:space="preserve">&gt; names(models) &lt;- </w:t>
+      </w:r>
+      <w:proofErr w:type="gramStart"/>
+      <w:r>
+        <w:t>c(</w:t>
+      </w:r>
+      <w:proofErr w:type="gramEnd"/>
+      <w:r>
+        <w:t>"Model 1", "Model 2", "Model 3", "Model 4", "Model 5")</w:t>
+      </w:r>
+    </w:p>
+    <w:p>
+      <w:pPr>
+        <w:pStyle w:val="NoSpacing"/>
+        <w:ind w:left="720"/>
+      </w:pPr>
+      <w:r>
+        <w:t xml:space="preserve">&gt; </w:t>
+      </w:r>
+    </w:p>
+    <w:p>
+      <w:pPr>
+        <w:pStyle w:val="NoSpacing"/>
+        <w:ind w:left="720"/>
+      </w:pPr>
+      <w:r>
+        <w:t>&gt; # Compute McFadden's R-squared for each model</w:t>
+      </w:r>
+    </w:p>
+    <w:p>
+      <w:pPr>
+        <w:pStyle w:val="NoSpacing"/>
+        <w:ind w:left="720"/>
+      </w:pPr>
+      <w:r>
+        <w:t xml:space="preserve">&gt; </w:t>
+      </w:r>
+      <w:proofErr w:type="spellStart"/>
+      <w:r>
+        <w:t>r_squared_values</w:t>
+      </w:r>
+      <w:proofErr w:type="spellEnd"/>
+      <w:r>
+        <w:t xml:space="preserve"> &lt;- </w:t>
+      </w:r>
+      <w:proofErr w:type="spellStart"/>
+      <w:proofErr w:type="gramStart"/>
+      <w:r>
+        <w:t>sapply</w:t>
+      </w:r>
+      <w:proofErr w:type="spellEnd"/>
+      <w:r>
+        <w:t>(</w:t>
+      </w:r>
+      <w:proofErr w:type="gramEnd"/>
+      <w:r>
+        <w:t xml:space="preserve">models, </w:t>
+      </w:r>
+      <w:proofErr w:type="spellStart"/>
+      <w:r>
+        <w:t>r_squared</w:t>
+      </w:r>
+      <w:proofErr w:type="spellEnd"/>
+      <w:r>
+        <w:t>)</w:t>
+      </w:r>
+    </w:p>
+    <w:p>
+      <w:pPr>
+        <w:pStyle w:val="NoSpacing"/>
+        <w:ind w:left="720"/>
+      </w:pPr>
+      <w:r>
+        <w:t xml:space="preserve">&gt; </w:t>
+      </w:r>
+    </w:p>
+    <w:p>
+      <w:pPr>
+        <w:pStyle w:val="NoSpacing"/>
+        <w:ind w:left="720"/>
+      </w:pPr>
+      <w:r>
+        <w:t>&gt; # Display the R-squared values, rounded to 4 decimal places</w:t>
+      </w:r>
+    </w:p>
+    <w:p>
+      <w:pPr>
+        <w:pStyle w:val="NoSpacing"/>
+        <w:ind w:left="720"/>
+      </w:pPr>
+      <w:r>
+        <w:t xml:space="preserve">&gt; </w:t>
+      </w:r>
+      <w:proofErr w:type="gramStart"/>
+      <w:r>
+        <w:t>round(</w:t>
+      </w:r>
+      <w:proofErr w:type="spellStart"/>
+      <w:proofErr w:type="gramEnd"/>
+      <w:r>
+        <w:t>r_squared_values</w:t>
+      </w:r>
+      <w:proofErr w:type="spellEnd"/>
+      <w:r>
+        <w:t>, 4)</w:t>
+      </w:r>
+    </w:p>
+    <w:p>
+      <w:pPr>
+        <w:pStyle w:val="NoSpacing"/>
+        <w:ind w:left="720"/>
+      </w:pPr>
+      <w:r>
+        <w:t xml:space="preserve">Model 1 Model 2 Model 3 Model 4 Model 5 </w:t>
+      </w:r>
+    </w:p>
+    <w:p>
+      <w:pPr>
+        <w:pStyle w:val="NoSpacing"/>
+        <w:ind w:left="720"/>
+      </w:pPr>
+      <w:r>
+        <w:t xml:space="preserve"> </w:t>
+      </w:r>
+      <w:proofErr w:type="gramStart"/>
+      <w:r>
+        <w:t>0.5666  0.6142</w:t>
+      </w:r>
+      <w:proofErr w:type="gramEnd"/>
+      <w:r>
+        <w:t xml:space="preserve">  0.6521  0.7833  0.7856 </w:t>
+      </w:r>
+    </w:p>
+    <w:p>
+      <w:pPr>
+        <w:pStyle w:val="NoSpacing"/>
+        <w:ind w:left="720"/>
+      </w:pPr>
+      <w:r>
+        <w:t xml:space="preserve">&gt; </w:t>
+      </w:r>
+    </w:p>
+    <w:p>
+      <w:pPr>
+        <w:pStyle w:val="NoSpacing"/>
+        <w:ind w:left="720"/>
+      </w:pPr>
+      <w:r>
+        <w:t>&gt; # Recommend the best model based on the highest R-squared value</w:t>
+      </w:r>
+    </w:p>
+    <w:p>
+      <w:pPr>
+        <w:pStyle w:val="NoSpacing"/>
+        <w:ind w:left="720"/>
+      </w:pPr>
+      <w:r>
+        <w:t xml:space="preserve">&gt; </w:t>
+      </w:r>
+      <w:proofErr w:type="spellStart"/>
+      <w:r>
+        <w:t>best_model</w:t>
+      </w:r>
+      <w:proofErr w:type="spellEnd"/>
+      <w:r>
+        <w:t xml:space="preserve"> &lt;- names(models)[</w:t>
+      </w:r>
+      <w:proofErr w:type="spellStart"/>
+      <w:r>
+        <w:t>which.max</w:t>
+      </w:r>
+      <w:proofErr w:type="spellEnd"/>
+      <w:r>
+        <w:t>(</w:t>
+      </w:r>
+      <w:proofErr w:type="spellStart"/>
+      <w:r>
+        <w:t>r_squared_values</w:t>
+      </w:r>
+      <w:proofErr w:type="spellEnd"/>
+      <w:r>
+        <w:t>)]</w:t>
+      </w:r>
+    </w:p>
+    <w:p>
+      <w:pPr>
+        <w:pStyle w:val="NoSpacing"/>
+        <w:ind w:left="720"/>
+      </w:pPr>
+      <w:r>
+        <w:t xml:space="preserve">&gt; </w:t>
+      </w:r>
+      <w:proofErr w:type="gramStart"/>
+      <w:r>
+        <w:t>paste(</w:t>
+      </w:r>
+      <w:proofErr w:type="gramEnd"/>
+      <w:r>
+        <w:t xml:space="preserve">"The best model based on McFadden's R-squared is", </w:t>
+      </w:r>
+      <w:proofErr w:type="spellStart"/>
+      <w:r>
+        <w:t>best_model</w:t>
+      </w:r>
+      <w:proofErr w:type="spellEnd"/>
+      <w:r>
+        <w:t>)</w:t>
+      </w:r>
+    </w:p>
+    <w:p>
+      <w:pPr>
+        <w:pStyle w:val="NoSpacing"/>
+        <w:ind w:left="720"/>
+      </w:pPr>
+      <w:r>
+        <w:t>[1] "The best model based on McFadden's R-squared is Model 5"</w:t>
+      </w:r>
+    </w:p>
+    <w:p>
+      <w:pPr>
+        <w:pStyle w:val="NoSpacing"/>
+        <w:ind w:left="720"/>
+      </w:pPr>
+      <w:r>
+        <w:t>&gt;</w:t>
+      </w:r>
+    </w:p>
+    <w:p>
+      <w:pPr>
+        <w:pStyle w:val="NoSpacing"/>
+        <w:ind w:left="720"/>
+      </w:pPr>
+      <w:r>
+        <w:rPr>
+          <w:noProof/>
+        </w:rPr>
+        <w:drawing>
+          <wp:inline distT="0" distB="0" distL="0" distR="0" wp14:anchorId="248CD854" wp14:editId="23196F69">
+            <wp:extent cx="6078940" cy="3549015"/>
+            <wp:effectExtent l="76200" t="76200" r="131445" b="127635"/>
+            <wp:docPr id="1435280296" name="Picture 2" descr="A screenshot of a computer program&#10;&#10;AI-generated content may be incorrect."/>
+            <wp:cNvGraphicFramePr>
+              <a:graphicFrameLocks xmlns:a="http://schemas.openxmlformats.org/drawingml/2006/main" noChangeAspect="1"/>
+            </wp:cNvGraphicFramePr>
+            <a:graphic xmlns:a="http://schemas.openxmlformats.org/drawingml/2006/main">
+              <a:graphicData uri="http://schemas.openxmlformats.org/drawingml/2006/picture">
+                <pic:pic xmlns:pic="http://schemas.openxmlformats.org/drawingml/2006/picture">
+                  <pic:nvPicPr>
+                    <pic:cNvPr id="1435280296" name="Picture 2" descr="A screenshot of a computer program&#10;&#10;AI-generated content may be incorrect."/>
+                    <pic:cNvPicPr/>
+                  </pic:nvPicPr>
+                  <pic:blipFill>
+                    <a:blip r:embed="rId19">
+                      <a:extLst>
+                        <a:ext uri="{28A0092B-C50C-407E-A947-70E740481C1C}">
+                          <a14:useLocalDpi xmlns:a14="http://schemas.microsoft.com/office/drawing/2010/main" val="0"/>
+                        </a:ext>
+                      </a:extLst>
+                    </a:blip>
+                    <a:stretch>
+                      <a:fillRect/>
+                    </a:stretch>
+                  </pic:blipFill>
+                  <pic:spPr>
+                    <a:xfrm>
+                      <a:off x="0" y="0"/>
+                      <a:ext cx="6083142" cy="3551468"/>
+                    </a:xfrm>
+                    <a:prstGeom prst="rect">
+                      <a:avLst/>
+                    </a:prstGeom>
+                    <a:ln w="38100" cap="sq">
+                      <a:solidFill>
+                        <a:srgbClr val="000000"/>
+                      </a:solidFill>
+                      <a:prstDash val="solid"/>
+                      <a:miter lim="800000"/>
+                    </a:ln>
+                    <a:effectLst>
+                      <a:outerShdw blurRad="50800" dist="38100" dir="2700000" algn="tl" rotWithShape="0">
+                        <a:srgbClr val="000000">
+                          <a:alpha val="43000"/>
+                        </a:srgbClr>
+                      </a:outerShdw>
+                    </a:effectLst>
+                  </pic:spPr>
+                </pic:pic>
+              </a:graphicData>
+            </a:graphic>
+          </wp:inline>
+        </w:drawing>
+      </w:r>
     </w:p>
     <w:p>
       <w:pPr>
@@ -5965,6 +6482,7 @@
   <w:style w:type="character" w:default="1" w:styleId="DefaultParagraphFont">
     <w:name w:val="Default Paragraph Font"/>
     <w:uiPriority w:val="1"/>
+    <w:semiHidden/>
     <w:unhideWhenUsed/>
   </w:style>
   <w:style w:type="table" w:default="1" w:styleId="TableNormal">

</xml_diff>